<commit_message>
Added papers about short text topic modelling
</commit_message>
<xml_diff>
--- a/Papers/Literature.docx
+++ b/Papers/Literature.docx
@@ -4891,6 +4891,853 @@
       <w:pPr>
         <w:pStyle w:val="NormalWeb"/>
         <w:spacing w:before="0" w:beforeAutospacing="0" w:after="0" w:afterAutospacing="0"/>
+        <w:rPr>
+          <w:color w:val="000000"/>
+          <w:lang w:val="en-US"/>
+        </w:rPr>
+      </w:pPr>
+    </w:p>
+    <w:p>
+      <w:pPr>
+        <w:rPr>
+          <w:rFonts w:ascii="Times New Roman" w:eastAsia="Times New Roman" w:hAnsi="Times New Roman" w:cs="Times New Roman"/>
+          <w:lang w:val="en-US" w:eastAsia="en-GB"/>
+        </w:rPr>
+      </w:pPr>
+      <w:r>
+        <w:rPr>
+          <w:rFonts w:ascii="Times New Roman" w:eastAsia="Times New Roman" w:hAnsi="Times New Roman" w:cs="Times New Roman"/>
+          <w:b/>
+          <w:bCs/>
+          <w:u w:val="single"/>
+          <w:lang w:val="en-US" w:eastAsia="en-GB"/>
+        </w:rPr>
+        <w:t>Short text topic modelling</w:t>
+      </w:r>
+      <w:r>
+        <w:rPr>
+          <w:rFonts w:ascii="Times New Roman" w:eastAsia="Times New Roman" w:hAnsi="Times New Roman" w:cs="Times New Roman"/>
+          <w:lang w:val="en-US" w:eastAsia="en-GB"/>
+        </w:rPr>
+        <w:t>:</w:t>
+      </w:r>
+    </w:p>
+    <w:p>
+      <w:pPr>
+        <w:numPr>
+          <w:ilvl w:val="0"/>
+          <w:numId w:val="8"/>
+        </w:numPr>
+        <w:textAlignment w:val="center"/>
+        <w:rPr>
+          <w:rFonts w:ascii="Times New Roman" w:eastAsia="Times New Roman" w:hAnsi="Times New Roman" w:cs="Times New Roman"/>
+          <w:lang w:val="en-GB" w:eastAsia="en-GB"/>
+        </w:rPr>
+      </w:pPr>
+      <w:r>
+        <w:rPr>
+          <w:rFonts w:ascii="Times New Roman" w:eastAsia="Times New Roman" w:hAnsi="Times New Roman" w:cs="Times New Roman"/>
+          <w:highlight w:val="yellow"/>
+          <w:lang w:val="de-DE" w:eastAsia="en-GB"/>
+        </w:rPr>
+        <w:t>GSDMM</w:t>
+      </w:r>
+      <w:r>
+        <w:rPr>
+          <w:rFonts w:ascii="Times New Roman" w:eastAsia="Times New Roman" w:hAnsi="Times New Roman" w:cs="Times New Roman"/>
+          <w:lang w:val="de-DE" w:eastAsia="en-GB"/>
+        </w:rPr>
+        <w:t xml:space="preserve">: Yin, J., &amp; Wang, J. (2014, August). </w:t>
+      </w:r>
+      <w:r>
+        <w:rPr>
+          <w:rFonts w:ascii="Times New Roman" w:eastAsia="Times New Roman" w:hAnsi="Times New Roman" w:cs="Times New Roman"/>
+          <w:lang w:val="en-GB" w:eastAsia="en-GB"/>
+        </w:rPr>
+        <w:t>A dirichlet multinomial mixture model-based approach for short text clustering. In</w:t>
+      </w:r>
+      <w:r>
+        <w:rPr>
+          <w:rFonts w:ascii="Times New Roman" w:eastAsia="Times New Roman" w:hAnsi="Times New Roman" w:cs="Times New Roman"/>
+          <w:lang w:val="en-US" w:eastAsia="en-GB"/>
+        </w:rPr>
+        <w:t> </w:t>
+      </w:r>
+      <w:r>
+        <w:rPr>
+          <w:rFonts w:ascii="Times New Roman" w:eastAsia="Times New Roman" w:hAnsi="Times New Roman" w:cs="Times New Roman"/>
+          <w:lang w:val="en-GB" w:eastAsia="en-GB"/>
+        </w:rPr>
+        <w:t>Proceedings of the 20th ACM SIGKDD international conference on Knowledge discovery and data mining</w:t>
+      </w:r>
+      <w:r>
+        <w:rPr>
+          <w:rFonts w:ascii="Times New Roman" w:eastAsia="Times New Roman" w:hAnsi="Times New Roman" w:cs="Times New Roman"/>
+          <w:lang w:val="en-US" w:eastAsia="en-GB"/>
+        </w:rPr>
+        <w:t xml:space="preserve"> (pp. 233-242). -&gt; </w:t>
+      </w:r>
+      <w:r>
+        <w:rPr>
+          <w:rFonts w:ascii="Times New Roman" w:eastAsia="Times New Roman" w:hAnsi="Times New Roman" w:cs="Times New Roman"/>
+          <w:lang w:val="en-GB" w:eastAsia="en-GB"/>
+        </w:rPr>
+        <w:t>Gibbs Sampling algorithm for the Dirichlet Multinomial Mixture model for short text clustering (abbr. to GSDMM)</w:t>
+      </w:r>
+    </w:p>
+    <w:p>
+      <w:pPr>
+        <w:ind w:left="540"/>
+        <w:rPr>
+          <w:rFonts w:ascii="Times New Roman" w:eastAsia="Times New Roman" w:hAnsi="Times New Roman" w:cs="Times New Roman"/>
+          <w:lang w:val="en-US" w:eastAsia="en-GB"/>
+        </w:rPr>
+      </w:pPr>
+      <w:r>
+        <w:rPr>
+          <w:rFonts w:ascii="Times New Roman" w:eastAsia="Times New Roman" w:hAnsi="Times New Roman" w:cs="Times New Roman"/>
+          <w:lang w:val="en-US" w:eastAsia="en-GB"/>
+        </w:rPr>
+        <w:t>@inproceedings{yin2014dirichlet,</w:t>
+      </w:r>
+      <w:r>
+        <w:rPr>
+          <w:rFonts w:ascii="Times New Roman" w:eastAsia="Times New Roman" w:hAnsi="Times New Roman" w:cs="Times New Roman"/>
+          <w:lang w:val="en-US" w:eastAsia="en-GB"/>
+        </w:rPr>
+        <w:br/>
+        <w:t xml:space="preserve">  title={A dirichlet multinomial mixture model-based approach for short text clustering},</w:t>
+      </w:r>
+      <w:r>
+        <w:rPr>
+          <w:rFonts w:ascii="Times New Roman" w:eastAsia="Times New Roman" w:hAnsi="Times New Roman" w:cs="Times New Roman"/>
+          <w:lang w:val="en-US" w:eastAsia="en-GB"/>
+        </w:rPr>
+        <w:br/>
+        <w:t xml:space="preserve">  author={Yin, Jianhua and Wang, Jianyong},</w:t>
+      </w:r>
+      <w:r>
+        <w:rPr>
+          <w:rFonts w:ascii="Times New Roman" w:eastAsia="Times New Roman" w:hAnsi="Times New Roman" w:cs="Times New Roman"/>
+          <w:lang w:val="en-US" w:eastAsia="en-GB"/>
+        </w:rPr>
+        <w:br/>
+        <w:t xml:space="preserve">  booktitle={Proceedings of the 20th ACM SIGKDD international conference on Knowledge discovery and data mining},</w:t>
+      </w:r>
+      <w:r>
+        <w:rPr>
+          <w:rFonts w:ascii="Times New Roman" w:eastAsia="Times New Roman" w:hAnsi="Times New Roman" w:cs="Times New Roman"/>
+          <w:lang w:val="en-US" w:eastAsia="en-GB"/>
+        </w:rPr>
+        <w:br/>
+        <w:t xml:space="preserve">  pages={233--242},</w:t>
+      </w:r>
+      <w:r>
+        <w:rPr>
+          <w:rFonts w:ascii="Times New Roman" w:eastAsia="Times New Roman" w:hAnsi="Times New Roman" w:cs="Times New Roman"/>
+          <w:lang w:val="en-US" w:eastAsia="en-GB"/>
+        </w:rPr>
+        <w:br/>
+        <w:t xml:space="preserve">  year={2014}</w:t>
+      </w:r>
+      <w:r>
+        <w:rPr>
+          <w:rFonts w:ascii="Times New Roman" w:eastAsia="Times New Roman" w:hAnsi="Times New Roman" w:cs="Times New Roman"/>
+          <w:lang w:val="en-US" w:eastAsia="en-GB"/>
+        </w:rPr>
+        <w:br/>
+        <w:t>}</w:t>
+      </w:r>
+    </w:p>
+    <w:p>
+      <w:pPr>
+        <w:numPr>
+          <w:ilvl w:val="0"/>
+          <w:numId w:val="9"/>
+        </w:numPr>
+        <w:textAlignment w:val="center"/>
+        <w:rPr>
+          <w:rFonts w:ascii="Times New Roman" w:eastAsia="Times New Roman" w:hAnsi="Times New Roman" w:cs="Times New Roman"/>
+          <w:lang w:val="en-GB" w:eastAsia="en-GB"/>
+        </w:rPr>
+      </w:pPr>
+      <w:r>
+        <w:rPr>
+          <w:rFonts w:ascii="Times New Roman" w:eastAsia="Times New Roman" w:hAnsi="Times New Roman" w:cs="Times New Roman"/>
+          <w:highlight w:val="yellow"/>
+          <w:lang w:val="en-GB" w:eastAsia="en-GB"/>
+        </w:rPr>
+        <w:t>BTM</w:t>
+      </w:r>
+      <w:r>
+        <w:rPr>
+          <w:rFonts w:ascii="Times New Roman" w:eastAsia="Times New Roman" w:hAnsi="Times New Roman" w:cs="Times New Roman"/>
+          <w:lang w:val="en-GB" w:eastAsia="en-GB"/>
+        </w:rPr>
+        <w:t>: Cheng, X., Yan, X., Lan, Y., &amp; Guo, J. (2014). Btm: Topic modeling over short texts.</w:t>
+      </w:r>
+      <w:r>
+        <w:rPr>
+          <w:rFonts w:ascii="Times New Roman" w:eastAsia="Times New Roman" w:hAnsi="Times New Roman" w:cs="Times New Roman"/>
+          <w:lang w:val="en-US" w:eastAsia="en-GB"/>
+        </w:rPr>
+        <w:t> </w:t>
+      </w:r>
+      <w:r>
+        <w:rPr>
+          <w:rFonts w:ascii="Times New Roman" w:eastAsia="Times New Roman" w:hAnsi="Times New Roman" w:cs="Times New Roman"/>
+          <w:lang w:val="en-GB" w:eastAsia="en-GB"/>
+        </w:rPr>
+        <w:t>IEEE Transactions on Knowledge and Data Engineering</w:t>
+      </w:r>
+      <w:r>
+        <w:rPr>
+          <w:rFonts w:ascii="Times New Roman" w:eastAsia="Times New Roman" w:hAnsi="Times New Roman" w:cs="Times New Roman"/>
+          <w:lang w:val="en-US" w:eastAsia="en-GB"/>
+        </w:rPr>
+        <w:t>, </w:t>
+      </w:r>
+      <w:r>
+        <w:rPr>
+          <w:rFonts w:ascii="Times New Roman" w:eastAsia="Times New Roman" w:hAnsi="Times New Roman" w:cs="Times New Roman"/>
+          <w:lang w:val="en-GB" w:eastAsia="en-GB"/>
+        </w:rPr>
+        <w:t>26</w:t>
+      </w:r>
+      <w:r>
+        <w:rPr>
+          <w:rFonts w:ascii="Times New Roman" w:eastAsia="Times New Roman" w:hAnsi="Times New Roman" w:cs="Times New Roman"/>
+          <w:lang w:val="en-US" w:eastAsia="en-GB"/>
+        </w:rPr>
+        <w:t>(12), 2928-2941.</w:t>
+      </w:r>
+    </w:p>
+    <w:p>
+      <w:pPr>
+        <w:ind w:left="540"/>
+        <w:rPr>
+          <w:rFonts w:ascii="Times New Roman" w:eastAsia="Times New Roman" w:hAnsi="Times New Roman" w:cs="Times New Roman"/>
+          <w:lang w:val="en-US" w:eastAsia="en-GB"/>
+        </w:rPr>
+      </w:pPr>
+      <w:r>
+        <w:rPr>
+          <w:rFonts w:ascii="Times New Roman" w:eastAsia="Times New Roman" w:hAnsi="Times New Roman" w:cs="Times New Roman"/>
+          <w:lang w:val="en-US" w:eastAsia="en-GB"/>
+        </w:rPr>
+        <w:t>@article{cheng2014btm,</w:t>
+      </w:r>
+      <w:r>
+        <w:rPr>
+          <w:rFonts w:ascii="Times New Roman" w:eastAsia="Times New Roman" w:hAnsi="Times New Roman" w:cs="Times New Roman"/>
+          <w:lang w:val="en-US" w:eastAsia="en-GB"/>
+        </w:rPr>
+        <w:br/>
+        <w:t xml:space="preserve">  title={Btm: Topic modeling over short texts},</w:t>
+      </w:r>
+      <w:r>
+        <w:rPr>
+          <w:rFonts w:ascii="Times New Roman" w:eastAsia="Times New Roman" w:hAnsi="Times New Roman" w:cs="Times New Roman"/>
+          <w:lang w:val="en-US" w:eastAsia="en-GB"/>
+        </w:rPr>
+        <w:br/>
+        <w:t xml:space="preserve">  author={Cheng, Xueqi and Yan, Xiaohui and Lan, Yanyan and Guo, Jiafeng},</w:t>
+      </w:r>
+      <w:r>
+        <w:rPr>
+          <w:rFonts w:ascii="Times New Roman" w:eastAsia="Times New Roman" w:hAnsi="Times New Roman" w:cs="Times New Roman"/>
+          <w:lang w:val="en-US" w:eastAsia="en-GB"/>
+        </w:rPr>
+        <w:br/>
+        <w:t xml:space="preserve">  journal={IEEE Transactions on Knowledge and Data Engineering},</w:t>
+      </w:r>
+      <w:r>
+        <w:rPr>
+          <w:rFonts w:ascii="Times New Roman" w:eastAsia="Times New Roman" w:hAnsi="Times New Roman" w:cs="Times New Roman"/>
+          <w:lang w:val="en-US" w:eastAsia="en-GB"/>
+        </w:rPr>
+        <w:br/>
+        <w:t xml:space="preserve">  volume={26},</w:t>
+      </w:r>
+      <w:r>
+        <w:rPr>
+          <w:rFonts w:ascii="Times New Roman" w:eastAsia="Times New Roman" w:hAnsi="Times New Roman" w:cs="Times New Roman"/>
+          <w:lang w:val="en-US" w:eastAsia="en-GB"/>
+        </w:rPr>
+        <w:br/>
+        <w:t xml:space="preserve">  number={12},</w:t>
+      </w:r>
+      <w:r>
+        <w:rPr>
+          <w:rFonts w:ascii="Times New Roman" w:eastAsia="Times New Roman" w:hAnsi="Times New Roman" w:cs="Times New Roman"/>
+          <w:lang w:val="en-US" w:eastAsia="en-GB"/>
+        </w:rPr>
+        <w:br/>
+        <w:t xml:space="preserve">  pages={2928--2941},</w:t>
+      </w:r>
+      <w:r>
+        <w:rPr>
+          <w:rFonts w:ascii="Times New Roman" w:eastAsia="Times New Roman" w:hAnsi="Times New Roman" w:cs="Times New Roman"/>
+          <w:lang w:val="en-US" w:eastAsia="en-GB"/>
+        </w:rPr>
+        <w:br/>
+        <w:t xml:space="preserve">  year={2014},</w:t>
+      </w:r>
+      <w:r>
+        <w:rPr>
+          <w:rFonts w:ascii="Times New Roman" w:eastAsia="Times New Roman" w:hAnsi="Times New Roman" w:cs="Times New Roman"/>
+          <w:lang w:val="en-US" w:eastAsia="en-GB"/>
+        </w:rPr>
+        <w:br/>
+        <w:t xml:space="preserve">  publisher={IEEE}</w:t>
+      </w:r>
+      <w:r>
+        <w:rPr>
+          <w:rFonts w:ascii="Times New Roman" w:eastAsia="Times New Roman" w:hAnsi="Times New Roman" w:cs="Times New Roman"/>
+          <w:lang w:val="en-US" w:eastAsia="en-GB"/>
+        </w:rPr>
+        <w:br/>
+        <w:t>}</w:t>
+      </w:r>
+    </w:p>
+    <w:p>
+      <w:pPr>
+        <w:numPr>
+          <w:ilvl w:val="0"/>
+          <w:numId w:val="10"/>
+        </w:numPr>
+        <w:textAlignment w:val="center"/>
+        <w:rPr>
+          <w:rFonts w:ascii="Times New Roman" w:eastAsia="Times New Roman" w:hAnsi="Times New Roman" w:cs="Times New Roman"/>
+          <w:lang w:val="en-GB" w:eastAsia="en-GB"/>
+        </w:rPr>
+      </w:pPr>
+      <w:r>
+        <w:rPr>
+          <w:rFonts w:ascii="Times New Roman" w:eastAsia="Times New Roman" w:hAnsi="Times New Roman" w:cs="Times New Roman"/>
+          <w:highlight w:val="yellow"/>
+          <w:lang w:val="en-GB" w:eastAsia="en-GB"/>
+        </w:rPr>
+        <w:t>Comparative analysis</w:t>
+      </w:r>
+      <w:r>
+        <w:rPr>
+          <w:rFonts w:ascii="Times New Roman" w:eastAsia="Times New Roman" w:hAnsi="Times New Roman" w:cs="Times New Roman"/>
+          <w:lang w:val="en-GB" w:eastAsia="en-GB"/>
+        </w:rPr>
+        <w:t>: Albalawi, R., Yeap, T. H., &amp; Benyoucef, M. (2020). Using topic modeling methods for short-text data: A comparative analysis.</w:t>
+      </w:r>
+      <w:r>
+        <w:rPr>
+          <w:rFonts w:ascii="Times New Roman" w:eastAsia="Times New Roman" w:hAnsi="Times New Roman" w:cs="Times New Roman"/>
+          <w:lang w:val="en-US" w:eastAsia="en-GB"/>
+        </w:rPr>
+        <w:t> </w:t>
+      </w:r>
+      <w:r>
+        <w:rPr>
+          <w:rFonts w:ascii="Times New Roman" w:eastAsia="Times New Roman" w:hAnsi="Times New Roman" w:cs="Times New Roman"/>
+          <w:lang w:val="en-GB" w:eastAsia="en-GB"/>
+        </w:rPr>
+        <w:t>Frontiers in Artificial Intelligence</w:t>
+      </w:r>
+      <w:r>
+        <w:rPr>
+          <w:rFonts w:ascii="Times New Roman" w:eastAsia="Times New Roman" w:hAnsi="Times New Roman" w:cs="Times New Roman"/>
+          <w:lang w:val="en-US" w:eastAsia="en-GB"/>
+        </w:rPr>
+        <w:t>, </w:t>
+      </w:r>
+      <w:r>
+        <w:rPr>
+          <w:rFonts w:ascii="Times New Roman" w:eastAsia="Times New Roman" w:hAnsi="Times New Roman" w:cs="Times New Roman"/>
+          <w:lang w:val="en-GB" w:eastAsia="en-GB"/>
+        </w:rPr>
+        <w:t>3</w:t>
+      </w:r>
+      <w:r>
+        <w:rPr>
+          <w:rFonts w:ascii="Times New Roman" w:eastAsia="Times New Roman" w:hAnsi="Times New Roman" w:cs="Times New Roman"/>
+          <w:lang w:val="en-US" w:eastAsia="en-GB"/>
+        </w:rPr>
+        <w:t>, 42.</w:t>
+      </w:r>
+    </w:p>
+    <w:p>
+      <w:pPr>
+        <w:ind w:left="540"/>
+        <w:rPr>
+          <w:rFonts w:ascii="Times New Roman" w:eastAsia="Times New Roman" w:hAnsi="Times New Roman" w:cs="Times New Roman"/>
+          <w:lang w:val="en-US" w:eastAsia="en-GB"/>
+        </w:rPr>
+      </w:pPr>
+      <w:r>
+        <w:rPr>
+          <w:rFonts w:ascii="Times New Roman" w:eastAsia="Times New Roman" w:hAnsi="Times New Roman" w:cs="Times New Roman"/>
+          <w:lang w:val="en-US" w:eastAsia="en-GB"/>
+        </w:rPr>
+        <w:t>@article{albalawi2020using,</w:t>
+      </w:r>
+      <w:r>
+        <w:rPr>
+          <w:rFonts w:ascii="Times New Roman" w:eastAsia="Times New Roman" w:hAnsi="Times New Roman" w:cs="Times New Roman"/>
+          <w:lang w:val="en-US" w:eastAsia="en-GB"/>
+        </w:rPr>
+        <w:br/>
+        <w:t xml:space="preserve">  title={Using topic modeling methods for short-text data: A comparative analysis},</w:t>
+      </w:r>
+      <w:r>
+        <w:rPr>
+          <w:rFonts w:ascii="Times New Roman" w:eastAsia="Times New Roman" w:hAnsi="Times New Roman" w:cs="Times New Roman"/>
+          <w:lang w:val="en-US" w:eastAsia="en-GB"/>
+        </w:rPr>
+        <w:br/>
+        <w:t xml:space="preserve">  author={Albalawi, Rania and Yeap, Tet Hin and Benyoucef, Morad},</w:t>
+      </w:r>
+      <w:r>
+        <w:rPr>
+          <w:rFonts w:ascii="Times New Roman" w:eastAsia="Times New Roman" w:hAnsi="Times New Roman" w:cs="Times New Roman"/>
+          <w:lang w:val="en-US" w:eastAsia="en-GB"/>
+        </w:rPr>
+        <w:br/>
+        <w:t xml:space="preserve">  journal={Frontiers in Artificial Intelligence},</w:t>
+      </w:r>
+      <w:r>
+        <w:rPr>
+          <w:rFonts w:ascii="Times New Roman" w:eastAsia="Times New Roman" w:hAnsi="Times New Roman" w:cs="Times New Roman"/>
+          <w:lang w:val="en-US" w:eastAsia="en-GB"/>
+        </w:rPr>
+        <w:br/>
+      </w:r>
+      <w:r>
+        <w:rPr>
+          <w:rFonts w:ascii="Times New Roman" w:eastAsia="Times New Roman" w:hAnsi="Times New Roman" w:cs="Times New Roman"/>
+          <w:lang w:val="en-US" w:eastAsia="en-GB"/>
+        </w:rPr>
+        <w:lastRenderedPageBreak/>
+        <w:t xml:space="preserve">  volume={3},</w:t>
+      </w:r>
+      <w:r>
+        <w:rPr>
+          <w:rFonts w:ascii="Times New Roman" w:eastAsia="Times New Roman" w:hAnsi="Times New Roman" w:cs="Times New Roman"/>
+          <w:lang w:val="en-US" w:eastAsia="en-GB"/>
+        </w:rPr>
+        <w:br/>
+        <w:t xml:space="preserve">  pages={42},</w:t>
+      </w:r>
+      <w:r>
+        <w:rPr>
+          <w:rFonts w:ascii="Times New Roman" w:eastAsia="Times New Roman" w:hAnsi="Times New Roman" w:cs="Times New Roman"/>
+          <w:lang w:val="en-US" w:eastAsia="en-GB"/>
+        </w:rPr>
+        <w:br/>
+        <w:t xml:space="preserve">  year={2020},</w:t>
+      </w:r>
+      <w:r>
+        <w:rPr>
+          <w:rFonts w:ascii="Times New Roman" w:eastAsia="Times New Roman" w:hAnsi="Times New Roman" w:cs="Times New Roman"/>
+          <w:lang w:val="en-US" w:eastAsia="en-GB"/>
+        </w:rPr>
+        <w:br/>
+        <w:t xml:space="preserve">  publisher={Frontiers Media SA}</w:t>
+      </w:r>
+      <w:r>
+        <w:rPr>
+          <w:rFonts w:ascii="Times New Roman" w:eastAsia="Times New Roman" w:hAnsi="Times New Roman" w:cs="Times New Roman"/>
+          <w:lang w:val="en-US" w:eastAsia="en-GB"/>
+        </w:rPr>
+        <w:br/>
+        <w:t>}</w:t>
+      </w:r>
+    </w:p>
+    <w:p>
+      <w:pPr>
+        <w:numPr>
+          <w:ilvl w:val="0"/>
+          <w:numId w:val="11"/>
+        </w:numPr>
+        <w:textAlignment w:val="center"/>
+        <w:rPr>
+          <w:rFonts w:ascii="Times New Roman" w:eastAsia="Times New Roman" w:hAnsi="Times New Roman" w:cs="Times New Roman"/>
+          <w:lang w:val="en-GB" w:eastAsia="en-GB"/>
+        </w:rPr>
+      </w:pPr>
+      <w:r>
+        <w:rPr>
+          <w:rFonts w:ascii="Times New Roman" w:eastAsia="Times New Roman" w:hAnsi="Times New Roman" w:cs="Times New Roman"/>
+          <w:highlight w:val="yellow"/>
+          <w:lang w:val="en-GB" w:eastAsia="en-GB"/>
+        </w:rPr>
+        <w:t>Survey</w:t>
+      </w:r>
+      <w:r>
+        <w:rPr>
+          <w:rFonts w:ascii="Times New Roman" w:eastAsia="Times New Roman" w:hAnsi="Times New Roman" w:cs="Times New Roman"/>
+          <w:lang w:val="en-GB" w:eastAsia="en-GB"/>
+        </w:rPr>
+        <w:t>: Qiang, J., Qian, Z., Li, Y., Yuan, Y., &amp; Wu, X. (2020). Short text topic modeling techniques, applications, and performance: a survey.</w:t>
+      </w:r>
+      <w:r>
+        <w:rPr>
+          <w:rFonts w:ascii="Times New Roman" w:eastAsia="Times New Roman" w:hAnsi="Times New Roman" w:cs="Times New Roman"/>
+          <w:lang w:val="en-US" w:eastAsia="en-GB"/>
+        </w:rPr>
+        <w:t> </w:t>
+      </w:r>
+      <w:r>
+        <w:rPr>
+          <w:rFonts w:ascii="Times New Roman" w:eastAsia="Times New Roman" w:hAnsi="Times New Roman" w:cs="Times New Roman"/>
+          <w:lang w:val="en-GB" w:eastAsia="en-GB"/>
+        </w:rPr>
+        <w:t>IEEE Transactions on Knowledge and Data Engineering</w:t>
+      </w:r>
+      <w:r>
+        <w:rPr>
+          <w:rFonts w:ascii="Times New Roman" w:eastAsia="Times New Roman" w:hAnsi="Times New Roman" w:cs="Times New Roman"/>
+          <w:lang w:val="en-US" w:eastAsia="en-GB"/>
+        </w:rPr>
+        <w:t>, </w:t>
+      </w:r>
+      <w:r>
+        <w:rPr>
+          <w:rFonts w:ascii="Times New Roman" w:eastAsia="Times New Roman" w:hAnsi="Times New Roman" w:cs="Times New Roman"/>
+          <w:lang w:val="en-GB" w:eastAsia="en-GB"/>
+        </w:rPr>
+        <w:t>34</w:t>
+      </w:r>
+      <w:r>
+        <w:rPr>
+          <w:rFonts w:ascii="Times New Roman" w:eastAsia="Times New Roman" w:hAnsi="Times New Roman" w:cs="Times New Roman"/>
+          <w:lang w:val="en-US" w:eastAsia="en-GB"/>
+        </w:rPr>
+        <w:t>(3), 1427-1445.</w:t>
+      </w:r>
+    </w:p>
+    <w:p>
+      <w:pPr>
+        <w:ind w:left="540"/>
+        <w:rPr>
+          <w:rFonts w:ascii="Times New Roman" w:eastAsia="Times New Roman" w:hAnsi="Times New Roman" w:cs="Times New Roman"/>
+          <w:lang w:val="en-US" w:eastAsia="en-GB"/>
+        </w:rPr>
+      </w:pPr>
+      <w:r>
+        <w:rPr>
+          <w:rFonts w:ascii="Times New Roman" w:eastAsia="Times New Roman" w:hAnsi="Times New Roman" w:cs="Times New Roman"/>
+          <w:lang w:val="en-US" w:eastAsia="en-GB"/>
+        </w:rPr>
+        <w:t>@article{qiang2020short,</w:t>
+      </w:r>
+      <w:r>
+        <w:rPr>
+          <w:rFonts w:ascii="Times New Roman" w:eastAsia="Times New Roman" w:hAnsi="Times New Roman" w:cs="Times New Roman"/>
+          <w:lang w:val="en-US" w:eastAsia="en-GB"/>
+        </w:rPr>
+        <w:br/>
+        <w:t xml:space="preserve">  title={Short text topic modeling techniques, applications, and performance: a survey},</w:t>
+      </w:r>
+      <w:r>
+        <w:rPr>
+          <w:rFonts w:ascii="Times New Roman" w:eastAsia="Times New Roman" w:hAnsi="Times New Roman" w:cs="Times New Roman"/>
+          <w:lang w:val="en-US" w:eastAsia="en-GB"/>
+        </w:rPr>
+        <w:br/>
+        <w:t xml:space="preserve">  author={Qiang, Jipeng and Qian, Zhenyu and Li, Yun and Yuan, Yunhao and Wu, Xindong},</w:t>
+      </w:r>
+      <w:r>
+        <w:rPr>
+          <w:rFonts w:ascii="Times New Roman" w:eastAsia="Times New Roman" w:hAnsi="Times New Roman" w:cs="Times New Roman"/>
+          <w:lang w:val="en-US" w:eastAsia="en-GB"/>
+        </w:rPr>
+        <w:br/>
+        <w:t xml:space="preserve">  journal={IEEE Transactions on Knowledge and Data Engineering},</w:t>
+      </w:r>
+      <w:r>
+        <w:rPr>
+          <w:rFonts w:ascii="Times New Roman" w:eastAsia="Times New Roman" w:hAnsi="Times New Roman" w:cs="Times New Roman"/>
+          <w:lang w:val="en-US" w:eastAsia="en-GB"/>
+        </w:rPr>
+        <w:br/>
+        <w:t xml:space="preserve">  volume={34},</w:t>
+      </w:r>
+      <w:r>
+        <w:rPr>
+          <w:rFonts w:ascii="Times New Roman" w:eastAsia="Times New Roman" w:hAnsi="Times New Roman" w:cs="Times New Roman"/>
+          <w:lang w:val="en-US" w:eastAsia="en-GB"/>
+        </w:rPr>
+        <w:br/>
+        <w:t xml:space="preserve">  number={3},</w:t>
+      </w:r>
+      <w:r>
+        <w:rPr>
+          <w:rFonts w:ascii="Times New Roman" w:eastAsia="Times New Roman" w:hAnsi="Times New Roman" w:cs="Times New Roman"/>
+          <w:lang w:val="en-US" w:eastAsia="en-GB"/>
+        </w:rPr>
+        <w:br/>
+        <w:t xml:space="preserve">  pages={1427--1445},</w:t>
+      </w:r>
+      <w:r>
+        <w:rPr>
+          <w:rFonts w:ascii="Times New Roman" w:eastAsia="Times New Roman" w:hAnsi="Times New Roman" w:cs="Times New Roman"/>
+          <w:lang w:val="en-US" w:eastAsia="en-GB"/>
+        </w:rPr>
+        <w:br/>
+        <w:t xml:space="preserve">  year={2020},</w:t>
+      </w:r>
+      <w:r>
+        <w:rPr>
+          <w:rFonts w:ascii="Times New Roman" w:eastAsia="Times New Roman" w:hAnsi="Times New Roman" w:cs="Times New Roman"/>
+          <w:lang w:val="en-US" w:eastAsia="en-GB"/>
+        </w:rPr>
+        <w:br/>
+        <w:t xml:space="preserve">  publisher={IEEE}</w:t>
+      </w:r>
+      <w:r>
+        <w:rPr>
+          <w:rFonts w:ascii="Times New Roman" w:eastAsia="Times New Roman" w:hAnsi="Times New Roman" w:cs="Times New Roman"/>
+          <w:lang w:val="en-US" w:eastAsia="en-GB"/>
+        </w:rPr>
+        <w:br/>
+        <w:t>}</w:t>
+      </w:r>
+    </w:p>
+    <w:p>
+      <w:pPr>
+        <w:numPr>
+          <w:ilvl w:val="0"/>
+          <w:numId w:val="12"/>
+        </w:numPr>
+        <w:textAlignment w:val="center"/>
+        <w:rPr>
+          <w:rFonts w:ascii="Times New Roman" w:eastAsia="Times New Roman" w:hAnsi="Times New Roman" w:cs="Times New Roman"/>
+          <w:lang w:val="en-GB" w:eastAsia="en-GB"/>
+        </w:rPr>
+      </w:pPr>
+      <w:r>
+        <w:rPr>
+          <w:rFonts w:ascii="Times New Roman" w:eastAsia="Times New Roman" w:hAnsi="Times New Roman" w:cs="Times New Roman"/>
+          <w:highlight w:val="yellow"/>
+          <w:lang w:val="de-DE" w:eastAsia="en-GB"/>
+        </w:rPr>
+        <w:t>GPU-DMM</w:t>
+      </w:r>
+      <w:r>
+        <w:rPr>
+          <w:rFonts w:ascii="Times New Roman" w:eastAsia="Times New Roman" w:hAnsi="Times New Roman" w:cs="Times New Roman"/>
+          <w:lang w:val="de-DE" w:eastAsia="en-GB"/>
+        </w:rPr>
+        <w:t xml:space="preserve">: Li, C., Wang, H., Zhang, Z., Sun, A., &amp; Ma, Z. (2016, July). </w:t>
+      </w:r>
+      <w:r>
+        <w:rPr>
+          <w:rFonts w:ascii="Times New Roman" w:eastAsia="Times New Roman" w:hAnsi="Times New Roman" w:cs="Times New Roman"/>
+          <w:lang w:val="en-GB" w:eastAsia="en-GB"/>
+        </w:rPr>
+        <w:t>Topic modeling for short texts with auxiliary word embeddings. In</w:t>
+      </w:r>
+      <w:r>
+        <w:rPr>
+          <w:rFonts w:ascii="Times New Roman" w:eastAsia="Times New Roman" w:hAnsi="Times New Roman" w:cs="Times New Roman"/>
+          <w:lang w:val="en-US" w:eastAsia="en-GB"/>
+        </w:rPr>
+        <w:t> </w:t>
+      </w:r>
+      <w:r>
+        <w:rPr>
+          <w:rFonts w:ascii="Times New Roman" w:eastAsia="Times New Roman" w:hAnsi="Times New Roman" w:cs="Times New Roman"/>
+          <w:lang w:val="en-GB" w:eastAsia="en-GB"/>
+        </w:rPr>
+        <w:t>Proceedings of the 39th International ACM SIGIR conference on Research and Development in Information Retrieval</w:t>
+      </w:r>
+      <w:r>
+        <w:rPr>
+          <w:rFonts w:ascii="Times New Roman" w:eastAsia="Times New Roman" w:hAnsi="Times New Roman" w:cs="Times New Roman"/>
+          <w:lang w:val="en-US" w:eastAsia="en-GB"/>
+        </w:rPr>
+        <w:t> (pp. 165-174).</w:t>
+      </w:r>
+    </w:p>
+    <w:p>
+      <w:pPr>
+        <w:ind w:left="540"/>
+        <w:rPr>
+          <w:rFonts w:ascii="Times New Roman" w:eastAsia="Times New Roman" w:hAnsi="Times New Roman" w:cs="Times New Roman"/>
+          <w:lang w:val="en-US" w:eastAsia="en-GB"/>
+        </w:rPr>
+      </w:pPr>
+      <w:r>
+        <w:rPr>
+          <w:rFonts w:ascii="Times New Roman" w:eastAsia="Times New Roman" w:hAnsi="Times New Roman" w:cs="Times New Roman"/>
+          <w:lang w:val="en-US" w:eastAsia="en-GB"/>
+        </w:rPr>
+        <w:t>@inproceedings{li2016topic,</w:t>
+      </w:r>
+      <w:r>
+        <w:rPr>
+          <w:rFonts w:ascii="Times New Roman" w:eastAsia="Times New Roman" w:hAnsi="Times New Roman" w:cs="Times New Roman"/>
+          <w:lang w:val="en-US" w:eastAsia="en-GB"/>
+        </w:rPr>
+        <w:br/>
+        <w:t xml:space="preserve">  title={Topic modeling for short texts with auxiliary word embeddings},</w:t>
+      </w:r>
+      <w:r>
+        <w:rPr>
+          <w:rFonts w:ascii="Times New Roman" w:eastAsia="Times New Roman" w:hAnsi="Times New Roman" w:cs="Times New Roman"/>
+          <w:lang w:val="en-US" w:eastAsia="en-GB"/>
+        </w:rPr>
+        <w:br/>
+        <w:t xml:space="preserve">  author={Li, Chenliang and Wang, Haoran and Zhang, Zhiqian and Sun, Aixin and Ma, Zongyang},</w:t>
+      </w:r>
+      <w:r>
+        <w:rPr>
+          <w:rFonts w:ascii="Times New Roman" w:eastAsia="Times New Roman" w:hAnsi="Times New Roman" w:cs="Times New Roman"/>
+          <w:lang w:val="en-US" w:eastAsia="en-GB"/>
+        </w:rPr>
+        <w:br/>
+        <w:t xml:space="preserve">  booktitle={Proceedings of the 39th International ACM SIGIR conference on Research and Development in Information Retrieval},</w:t>
+      </w:r>
+      <w:r>
+        <w:rPr>
+          <w:rFonts w:ascii="Times New Roman" w:eastAsia="Times New Roman" w:hAnsi="Times New Roman" w:cs="Times New Roman"/>
+          <w:lang w:val="en-US" w:eastAsia="en-GB"/>
+        </w:rPr>
+        <w:br/>
+        <w:t xml:space="preserve">  pages={165--174},</w:t>
+      </w:r>
+      <w:r>
+        <w:rPr>
+          <w:rFonts w:ascii="Times New Roman" w:eastAsia="Times New Roman" w:hAnsi="Times New Roman" w:cs="Times New Roman"/>
+          <w:lang w:val="en-US" w:eastAsia="en-GB"/>
+        </w:rPr>
+        <w:br/>
+        <w:t xml:space="preserve">  year={2016}</w:t>
+      </w:r>
+      <w:r>
+        <w:rPr>
+          <w:rFonts w:ascii="Times New Roman" w:eastAsia="Times New Roman" w:hAnsi="Times New Roman" w:cs="Times New Roman"/>
+          <w:lang w:val="en-US" w:eastAsia="en-GB"/>
+        </w:rPr>
+        <w:br/>
+        <w:t>}</w:t>
+      </w:r>
+    </w:p>
+    <w:p>
+      <w:pPr>
+        <w:numPr>
+          <w:ilvl w:val="0"/>
+          <w:numId w:val="13"/>
+        </w:numPr>
+        <w:textAlignment w:val="center"/>
+        <w:rPr>
+          <w:rFonts w:ascii="Times New Roman" w:eastAsia="Times New Roman" w:hAnsi="Times New Roman" w:cs="Times New Roman"/>
+          <w:lang w:val="en-GB" w:eastAsia="en-GB"/>
+        </w:rPr>
+      </w:pPr>
+      <w:r>
+        <w:rPr>
+          <w:rFonts w:ascii="Times New Roman" w:eastAsia="Times New Roman" w:hAnsi="Times New Roman" w:cs="Times New Roman"/>
+          <w:highlight w:val="yellow"/>
+          <w:lang w:val="en-GB" w:eastAsia="en-GB"/>
+        </w:rPr>
+        <w:t>SeaNMF</w:t>
+      </w:r>
+      <w:r>
+        <w:rPr>
+          <w:rFonts w:ascii="Times New Roman" w:eastAsia="Times New Roman" w:hAnsi="Times New Roman" w:cs="Times New Roman"/>
+          <w:lang w:val="en-GB" w:eastAsia="en-GB"/>
+        </w:rPr>
+        <w:t>: Shi, T., Kang, K., Choo, J., &amp; Reddy, C. K. (2018, April). Short-text topic modeling via non-negative matrix factorization enriched with local word-context correlations. In</w:t>
+      </w:r>
+      <w:r>
+        <w:rPr>
+          <w:rFonts w:ascii="Times New Roman" w:eastAsia="Times New Roman" w:hAnsi="Times New Roman" w:cs="Times New Roman"/>
+          <w:lang w:val="en-US" w:eastAsia="en-GB"/>
+        </w:rPr>
+        <w:t> </w:t>
+      </w:r>
+      <w:r>
+        <w:rPr>
+          <w:rFonts w:ascii="Times New Roman" w:eastAsia="Times New Roman" w:hAnsi="Times New Roman" w:cs="Times New Roman"/>
+          <w:lang w:val="en-GB" w:eastAsia="en-GB"/>
+        </w:rPr>
+        <w:t>Proceedings of the 2018 World Wide Web Conference</w:t>
+      </w:r>
+      <w:r>
+        <w:rPr>
+          <w:rFonts w:ascii="Times New Roman" w:eastAsia="Times New Roman" w:hAnsi="Times New Roman" w:cs="Times New Roman"/>
+          <w:lang w:val="en-US" w:eastAsia="en-GB"/>
+        </w:rPr>
+        <w:t> (pp. 1105-1114).</w:t>
+      </w:r>
+    </w:p>
+    <w:p>
+      <w:pPr>
+        <w:ind w:left="540"/>
+        <w:rPr>
+          <w:rFonts w:ascii="Times New Roman" w:eastAsia="Times New Roman" w:hAnsi="Times New Roman" w:cs="Times New Roman"/>
+          <w:lang w:val="en-US" w:eastAsia="en-GB"/>
+        </w:rPr>
+      </w:pPr>
+      <w:r>
+        <w:rPr>
+          <w:rFonts w:ascii="Times New Roman" w:eastAsia="Times New Roman" w:hAnsi="Times New Roman" w:cs="Times New Roman"/>
+          <w:lang w:val="en-US" w:eastAsia="en-GB"/>
+        </w:rPr>
+        <w:t>@inproceedings{shi2018short,</w:t>
+      </w:r>
+      <w:r>
+        <w:rPr>
+          <w:rFonts w:ascii="Times New Roman" w:eastAsia="Times New Roman" w:hAnsi="Times New Roman" w:cs="Times New Roman"/>
+          <w:lang w:val="en-US" w:eastAsia="en-GB"/>
+        </w:rPr>
+        <w:br/>
+        <w:t xml:space="preserve">  title={Short-text topic modeling via non-negative matrix factorization enriched with local word-context correlations},</w:t>
+      </w:r>
+      <w:r>
+        <w:rPr>
+          <w:rFonts w:ascii="Times New Roman" w:eastAsia="Times New Roman" w:hAnsi="Times New Roman" w:cs="Times New Roman"/>
+          <w:lang w:val="en-US" w:eastAsia="en-GB"/>
+        </w:rPr>
+        <w:br/>
+        <w:t xml:space="preserve">  author={Shi, Tian and Kang, Kyeongpil and Choo, Jaegul and Reddy, Chandan K},</w:t>
+      </w:r>
+      <w:r>
+        <w:rPr>
+          <w:rFonts w:ascii="Times New Roman" w:eastAsia="Times New Roman" w:hAnsi="Times New Roman" w:cs="Times New Roman"/>
+          <w:lang w:val="en-US" w:eastAsia="en-GB"/>
+        </w:rPr>
+        <w:br/>
+        <w:t xml:space="preserve">  booktitle={Proceedings of the 2018 World Wide Web Conference},</w:t>
+      </w:r>
+      <w:r>
+        <w:rPr>
+          <w:rFonts w:ascii="Times New Roman" w:eastAsia="Times New Roman" w:hAnsi="Times New Roman" w:cs="Times New Roman"/>
+          <w:lang w:val="en-US" w:eastAsia="en-GB"/>
+        </w:rPr>
+        <w:br/>
+        <w:t xml:space="preserve">  pages={1105--1114},</w:t>
+      </w:r>
+      <w:r>
+        <w:rPr>
+          <w:rFonts w:ascii="Times New Roman" w:eastAsia="Times New Roman" w:hAnsi="Times New Roman" w:cs="Times New Roman"/>
+          <w:lang w:val="en-US" w:eastAsia="en-GB"/>
+        </w:rPr>
+        <w:br/>
+        <w:t xml:space="preserve">  year={2018}</w:t>
+      </w:r>
+      <w:r>
+        <w:rPr>
+          <w:rFonts w:ascii="Times New Roman" w:eastAsia="Times New Roman" w:hAnsi="Times New Roman" w:cs="Times New Roman"/>
+          <w:lang w:val="en-US" w:eastAsia="en-GB"/>
+        </w:rPr>
+        <w:br/>
+        <w:t>}</w:t>
+      </w:r>
+    </w:p>
+    <w:p>
+      <w:pPr>
+        <w:pStyle w:val="NormalWeb"/>
+        <w:spacing w:before="0" w:beforeAutospacing="0" w:after="0" w:afterAutospacing="0"/>
         <w:ind w:left="720"/>
         <w:rPr>
           <w:color w:val="000000"/>
@@ -4920,6 +5767,155 @@
 <file path=word/numbering.xml><?xml version="1.0" encoding="utf-8"?>
 <w:numbering xmlns:wpc="http://schemas.microsoft.com/office/word/2010/wordprocessingCanvas" xmlns:cx="http://schemas.microsoft.com/office/drawing/2014/chartex" xmlns:cx1="http://schemas.microsoft.com/office/drawing/2015/9/8/chartex" xmlns:cx2="http://schemas.microsoft.com/office/drawing/2015/10/21/chartex" xmlns:cx3="http://schemas.microsoft.com/office/drawing/2016/5/9/chartex" xmlns:cx4="http://schemas.microsoft.com/office/drawing/2016/5/10/chartex" xmlns:cx5="http://schemas.microsoft.com/office/drawing/2016/5/11/chartex" xmlns:cx6="http://schemas.microsoft.com/office/drawing/2016/5/12/chartex" xmlns:cx7="http://schemas.microsoft.com/office/drawing/2016/5/13/chartex" xmlns:cx8="http://schemas.microsoft.com/office/drawing/2016/5/14/chartex" xmlns:mc="http://schemas.openxmlformats.org/markup-compatibility/2006" xmlns:aink="http://schemas.microsoft.com/office/drawing/2016/ink" xmlns:am3d="http://schemas.microsoft.com/office/drawing/2017/model3d" xmlns:o="urn:schemas-microsoft-com:office:office" xmlns:oel="http://schemas.microsoft.com/office/2019/extlst" xmlns:r="http://schemas.openxmlformats.org/officeDocument/2006/relationships" xmlns:m="http://schemas.openxmlformats.org/officeDocument/2006/math" xmlns:v="urn:schemas-microsoft-com:vml" xmlns:wp14="http://schemas.microsoft.com/office/word/2010/wordprocessingDrawing" xmlns:wp="http://schemas.openxmlformats.org/drawingml/2006/wordprocessingDrawing" xmlns:w10="urn:schemas-microsoft-com:office:word" xmlns:w="http://schemas.openxmlformats.org/wordprocessingml/2006/main" xmlns:w14="http://schemas.microsoft.com/office/word/2010/wordml" xmlns:w15="http://schemas.microsoft.com/office/word/2012/wordml" xmlns:w16cex="http://schemas.microsoft.com/office/word/2018/wordml/cex" xmlns:w16cid="http://schemas.microsoft.com/office/word/2016/wordml/cid" xmlns:w16="http://schemas.microsoft.com/office/word/2018/wordml" xmlns:w16sdtdh="http://schemas.microsoft.com/office/word/2020/wordml/sdtdatahash" xmlns:w16se="http://schemas.microsoft.com/office/word/2015/wordml/symex" xmlns:wpg="http://schemas.microsoft.com/office/word/2010/wordprocessingGroup" xmlns:wpi="http://schemas.microsoft.com/office/word/2010/wordprocessingInk" xmlns:wne="http://schemas.microsoft.com/office/word/2006/wordml" xmlns:wps="http://schemas.microsoft.com/office/word/2010/wordprocessingShape" mc:Ignorable="w14 w15 w16se w16cid w16 w16cex w16sdtdh wp14">
   <w:abstractNum w:abstractNumId="0" w15:restartNumberingAfterBreak="0">
+    <w:nsid w:val="01391829"/>
+    <w:multiLevelType w:val="multilevel"/>
+    <w:tmpl w:val="0F8A6478"/>
+    <w:lvl w:ilvl="0">
+      <w:start w:val="1"/>
+      <w:numFmt w:val="bullet"/>
+      <w:lvlText w:val=""/>
+      <w:lvlJc w:val="left"/>
+      <w:pPr>
+        <w:tabs>
+          <w:tab w:val="num" w:pos="720"/>
+        </w:tabs>
+        <w:ind w:left="720" w:hanging="360"/>
+      </w:pPr>
+      <w:rPr>
+        <w:rFonts w:ascii="Symbol" w:hAnsi="Symbol" w:hint="default"/>
+        <w:sz w:val="20"/>
+      </w:rPr>
+    </w:lvl>
+    <w:lvl w:ilvl="1" w:tentative="1">
+      <w:start w:val="1"/>
+      <w:numFmt w:val="bullet"/>
+      <w:lvlText w:val=""/>
+      <w:lvlJc w:val="left"/>
+      <w:pPr>
+        <w:tabs>
+          <w:tab w:val="num" w:pos="1440"/>
+        </w:tabs>
+        <w:ind w:left="1440" w:hanging="360"/>
+      </w:pPr>
+      <w:rPr>
+        <w:rFonts w:ascii="Symbol" w:hAnsi="Symbol" w:hint="default"/>
+        <w:sz w:val="20"/>
+      </w:rPr>
+    </w:lvl>
+    <w:lvl w:ilvl="2" w:tentative="1">
+      <w:start w:val="1"/>
+      <w:numFmt w:val="bullet"/>
+      <w:lvlText w:val=""/>
+      <w:lvlJc w:val="left"/>
+      <w:pPr>
+        <w:tabs>
+          <w:tab w:val="num" w:pos="2160"/>
+        </w:tabs>
+        <w:ind w:left="2160" w:hanging="360"/>
+      </w:pPr>
+      <w:rPr>
+        <w:rFonts w:ascii="Symbol" w:hAnsi="Symbol" w:hint="default"/>
+        <w:sz w:val="20"/>
+      </w:rPr>
+    </w:lvl>
+    <w:lvl w:ilvl="3" w:tentative="1">
+      <w:start w:val="1"/>
+      <w:numFmt w:val="bullet"/>
+      <w:lvlText w:val=""/>
+      <w:lvlJc w:val="left"/>
+      <w:pPr>
+        <w:tabs>
+          <w:tab w:val="num" w:pos="2880"/>
+        </w:tabs>
+        <w:ind w:left="2880" w:hanging="360"/>
+      </w:pPr>
+      <w:rPr>
+        <w:rFonts w:ascii="Symbol" w:hAnsi="Symbol" w:hint="default"/>
+        <w:sz w:val="20"/>
+      </w:rPr>
+    </w:lvl>
+    <w:lvl w:ilvl="4" w:tentative="1">
+      <w:start w:val="1"/>
+      <w:numFmt w:val="bullet"/>
+      <w:lvlText w:val=""/>
+      <w:lvlJc w:val="left"/>
+      <w:pPr>
+        <w:tabs>
+          <w:tab w:val="num" w:pos="3600"/>
+        </w:tabs>
+        <w:ind w:left="3600" w:hanging="360"/>
+      </w:pPr>
+      <w:rPr>
+        <w:rFonts w:ascii="Symbol" w:hAnsi="Symbol" w:hint="default"/>
+        <w:sz w:val="20"/>
+      </w:rPr>
+    </w:lvl>
+    <w:lvl w:ilvl="5" w:tentative="1">
+      <w:start w:val="1"/>
+      <w:numFmt w:val="bullet"/>
+      <w:lvlText w:val=""/>
+      <w:lvlJc w:val="left"/>
+      <w:pPr>
+        <w:tabs>
+          <w:tab w:val="num" w:pos="4320"/>
+        </w:tabs>
+        <w:ind w:left="4320" w:hanging="360"/>
+      </w:pPr>
+      <w:rPr>
+        <w:rFonts w:ascii="Symbol" w:hAnsi="Symbol" w:hint="default"/>
+        <w:sz w:val="20"/>
+      </w:rPr>
+    </w:lvl>
+    <w:lvl w:ilvl="6" w:tentative="1">
+      <w:start w:val="1"/>
+      <w:numFmt w:val="bullet"/>
+      <w:lvlText w:val=""/>
+      <w:lvlJc w:val="left"/>
+      <w:pPr>
+        <w:tabs>
+          <w:tab w:val="num" w:pos="5040"/>
+        </w:tabs>
+        <w:ind w:left="5040" w:hanging="360"/>
+      </w:pPr>
+      <w:rPr>
+        <w:rFonts w:ascii="Symbol" w:hAnsi="Symbol" w:hint="default"/>
+        <w:sz w:val="20"/>
+      </w:rPr>
+    </w:lvl>
+    <w:lvl w:ilvl="7" w:tentative="1">
+      <w:start w:val="1"/>
+      <w:numFmt w:val="bullet"/>
+      <w:lvlText w:val=""/>
+      <w:lvlJc w:val="left"/>
+      <w:pPr>
+        <w:tabs>
+          <w:tab w:val="num" w:pos="5760"/>
+        </w:tabs>
+        <w:ind w:left="5760" w:hanging="360"/>
+      </w:pPr>
+      <w:rPr>
+        <w:rFonts w:ascii="Symbol" w:hAnsi="Symbol" w:hint="default"/>
+        <w:sz w:val="20"/>
+      </w:rPr>
+    </w:lvl>
+    <w:lvl w:ilvl="8" w:tentative="1">
+      <w:start w:val="1"/>
+      <w:numFmt w:val="bullet"/>
+      <w:lvlText w:val=""/>
+      <w:lvlJc w:val="left"/>
+      <w:pPr>
+        <w:tabs>
+          <w:tab w:val="num" w:pos="6480"/>
+        </w:tabs>
+        <w:ind w:left="6480" w:hanging="360"/>
+      </w:pPr>
+      <w:rPr>
+        <w:rFonts w:ascii="Symbol" w:hAnsi="Symbol" w:hint="default"/>
+        <w:sz w:val="20"/>
+      </w:rPr>
+    </w:lvl>
+  </w:abstractNum>
+  <w:abstractNum w:abstractNumId="1" w15:restartNumberingAfterBreak="0">
     <w:nsid w:val="09F07330"/>
     <w:multiLevelType w:val="hybridMultilevel"/>
     <w:tmpl w:val="15FE311C"/>
@@ -5032,7 +6028,7 @@
       </w:rPr>
     </w:lvl>
   </w:abstractNum>
-  <w:abstractNum w:abstractNumId="1" w15:restartNumberingAfterBreak="0">
+  <w:abstractNum w:abstractNumId="2" w15:restartNumberingAfterBreak="0">
     <w:nsid w:val="134A3BA7"/>
     <w:multiLevelType w:val="multilevel"/>
     <w:tmpl w:val="8BD4B690"/>
@@ -5181,7 +6177,7 @@
       </w:rPr>
     </w:lvl>
   </w:abstractNum>
-  <w:abstractNum w:abstractNumId="2" w15:restartNumberingAfterBreak="0">
+  <w:abstractNum w:abstractNumId="3" w15:restartNumberingAfterBreak="0">
     <w:nsid w:val="1525676A"/>
     <w:multiLevelType w:val="hybridMultilevel"/>
     <w:tmpl w:val="41AA9E8E"/>
@@ -5294,7 +6290,156 @@
       </w:rPr>
     </w:lvl>
   </w:abstractNum>
-  <w:abstractNum w:abstractNumId="3" w15:restartNumberingAfterBreak="0">
+  <w:abstractNum w:abstractNumId="4" w15:restartNumberingAfterBreak="0">
+    <w:nsid w:val="1EFA0A71"/>
+    <w:multiLevelType w:val="multilevel"/>
+    <w:tmpl w:val="A87893DE"/>
+    <w:lvl w:ilvl="0">
+      <w:start w:val="1"/>
+      <w:numFmt w:val="bullet"/>
+      <w:lvlText w:val=""/>
+      <w:lvlJc w:val="left"/>
+      <w:pPr>
+        <w:tabs>
+          <w:tab w:val="num" w:pos="720"/>
+        </w:tabs>
+        <w:ind w:left="720" w:hanging="360"/>
+      </w:pPr>
+      <w:rPr>
+        <w:rFonts w:ascii="Symbol" w:hAnsi="Symbol" w:hint="default"/>
+        <w:sz w:val="20"/>
+      </w:rPr>
+    </w:lvl>
+    <w:lvl w:ilvl="1" w:tentative="1">
+      <w:start w:val="1"/>
+      <w:numFmt w:val="bullet"/>
+      <w:lvlText w:val=""/>
+      <w:lvlJc w:val="left"/>
+      <w:pPr>
+        <w:tabs>
+          <w:tab w:val="num" w:pos="1440"/>
+        </w:tabs>
+        <w:ind w:left="1440" w:hanging="360"/>
+      </w:pPr>
+      <w:rPr>
+        <w:rFonts w:ascii="Symbol" w:hAnsi="Symbol" w:hint="default"/>
+        <w:sz w:val="20"/>
+      </w:rPr>
+    </w:lvl>
+    <w:lvl w:ilvl="2" w:tentative="1">
+      <w:start w:val="1"/>
+      <w:numFmt w:val="bullet"/>
+      <w:lvlText w:val=""/>
+      <w:lvlJc w:val="left"/>
+      <w:pPr>
+        <w:tabs>
+          <w:tab w:val="num" w:pos="2160"/>
+        </w:tabs>
+        <w:ind w:left="2160" w:hanging="360"/>
+      </w:pPr>
+      <w:rPr>
+        <w:rFonts w:ascii="Symbol" w:hAnsi="Symbol" w:hint="default"/>
+        <w:sz w:val="20"/>
+      </w:rPr>
+    </w:lvl>
+    <w:lvl w:ilvl="3" w:tentative="1">
+      <w:start w:val="1"/>
+      <w:numFmt w:val="bullet"/>
+      <w:lvlText w:val=""/>
+      <w:lvlJc w:val="left"/>
+      <w:pPr>
+        <w:tabs>
+          <w:tab w:val="num" w:pos="2880"/>
+        </w:tabs>
+        <w:ind w:left="2880" w:hanging="360"/>
+      </w:pPr>
+      <w:rPr>
+        <w:rFonts w:ascii="Symbol" w:hAnsi="Symbol" w:hint="default"/>
+        <w:sz w:val="20"/>
+      </w:rPr>
+    </w:lvl>
+    <w:lvl w:ilvl="4" w:tentative="1">
+      <w:start w:val="1"/>
+      <w:numFmt w:val="bullet"/>
+      <w:lvlText w:val=""/>
+      <w:lvlJc w:val="left"/>
+      <w:pPr>
+        <w:tabs>
+          <w:tab w:val="num" w:pos="3600"/>
+        </w:tabs>
+        <w:ind w:left="3600" w:hanging="360"/>
+      </w:pPr>
+      <w:rPr>
+        <w:rFonts w:ascii="Symbol" w:hAnsi="Symbol" w:hint="default"/>
+        <w:sz w:val="20"/>
+      </w:rPr>
+    </w:lvl>
+    <w:lvl w:ilvl="5" w:tentative="1">
+      <w:start w:val="1"/>
+      <w:numFmt w:val="bullet"/>
+      <w:lvlText w:val=""/>
+      <w:lvlJc w:val="left"/>
+      <w:pPr>
+        <w:tabs>
+          <w:tab w:val="num" w:pos="4320"/>
+        </w:tabs>
+        <w:ind w:left="4320" w:hanging="360"/>
+      </w:pPr>
+      <w:rPr>
+        <w:rFonts w:ascii="Symbol" w:hAnsi="Symbol" w:hint="default"/>
+        <w:sz w:val="20"/>
+      </w:rPr>
+    </w:lvl>
+    <w:lvl w:ilvl="6" w:tentative="1">
+      <w:start w:val="1"/>
+      <w:numFmt w:val="bullet"/>
+      <w:lvlText w:val=""/>
+      <w:lvlJc w:val="left"/>
+      <w:pPr>
+        <w:tabs>
+          <w:tab w:val="num" w:pos="5040"/>
+        </w:tabs>
+        <w:ind w:left="5040" w:hanging="360"/>
+      </w:pPr>
+      <w:rPr>
+        <w:rFonts w:ascii="Symbol" w:hAnsi="Symbol" w:hint="default"/>
+        <w:sz w:val="20"/>
+      </w:rPr>
+    </w:lvl>
+    <w:lvl w:ilvl="7" w:tentative="1">
+      <w:start w:val="1"/>
+      <w:numFmt w:val="bullet"/>
+      <w:lvlText w:val=""/>
+      <w:lvlJc w:val="left"/>
+      <w:pPr>
+        <w:tabs>
+          <w:tab w:val="num" w:pos="5760"/>
+        </w:tabs>
+        <w:ind w:left="5760" w:hanging="360"/>
+      </w:pPr>
+      <w:rPr>
+        <w:rFonts w:ascii="Symbol" w:hAnsi="Symbol" w:hint="default"/>
+        <w:sz w:val="20"/>
+      </w:rPr>
+    </w:lvl>
+    <w:lvl w:ilvl="8" w:tentative="1">
+      <w:start w:val="1"/>
+      <w:numFmt w:val="bullet"/>
+      <w:lvlText w:val=""/>
+      <w:lvlJc w:val="left"/>
+      <w:pPr>
+        <w:tabs>
+          <w:tab w:val="num" w:pos="6480"/>
+        </w:tabs>
+        <w:ind w:left="6480" w:hanging="360"/>
+      </w:pPr>
+      <w:rPr>
+        <w:rFonts w:ascii="Symbol" w:hAnsi="Symbol" w:hint="default"/>
+        <w:sz w:val="20"/>
+      </w:rPr>
+    </w:lvl>
+  </w:abstractNum>
+  <w:abstractNum w:abstractNumId="5" w15:restartNumberingAfterBreak="0">
     <w:nsid w:val="31456ACB"/>
     <w:multiLevelType w:val="hybridMultilevel"/>
     <w:tmpl w:val="4858E54E"/>
@@ -5407,7 +6552,454 @@
       </w:rPr>
     </w:lvl>
   </w:abstractNum>
-  <w:abstractNum w:abstractNumId="4" w15:restartNumberingAfterBreak="0">
+  <w:abstractNum w:abstractNumId="6" w15:restartNumberingAfterBreak="0">
+    <w:nsid w:val="4D087065"/>
+    <w:multiLevelType w:val="multilevel"/>
+    <w:tmpl w:val="4192FDA2"/>
+    <w:lvl w:ilvl="0">
+      <w:start w:val="1"/>
+      <w:numFmt w:val="bullet"/>
+      <w:lvlText w:val=""/>
+      <w:lvlJc w:val="left"/>
+      <w:pPr>
+        <w:tabs>
+          <w:tab w:val="num" w:pos="720"/>
+        </w:tabs>
+        <w:ind w:left="720" w:hanging="360"/>
+      </w:pPr>
+      <w:rPr>
+        <w:rFonts w:ascii="Symbol" w:hAnsi="Symbol" w:hint="default"/>
+        <w:sz w:val="20"/>
+      </w:rPr>
+    </w:lvl>
+    <w:lvl w:ilvl="1" w:tentative="1">
+      <w:start w:val="1"/>
+      <w:numFmt w:val="bullet"/>
+      <w:lvlText w:val=""/>
+      <w:lvlJc w:val="left"/>
+      <w:pPr>
+        <w:tabs>
+          <w:tab w:val="num" w:pos="1440"/>
+        </w:tabs>
+        <w:ind w:left="1440" w:hanging="360"/>
+      </w:pPr>
+      <w:rPr>
+        <w:rFonts w:ascii="Symbol" w:hAnsi="Symbol" w:hint="default"/>
+        <w:sz w:val="20"/>
+      </w:rPr>
+    </w:lvl>
+    <w:lvl w:ilvl="2" w:tentative="1">
+      <w:start w:val="1"/>
+      <w:numFmt w:val="bullet"/>
+      <w:lvlText w:val=""/>
+      <w:lvlJc w:val="left"/>
+      <w:pPr>
+        <w:tabs>
+          <w:tab w:val="num" w:pos="2160"/>
+        </w:tabs>
+        <w:ind w:left="2160" w:hanging="360"/>
+      </w:pPr>
+      <w:rPr>
+        <w:rFonts w:ascii="Symbol" w:hAnsi="Symbol" w:hint="default"/>
+        <w:sz w:val="20"/>
+      </w:rPr>
+    </w:lvl>
+    <w:lvl w:ilvl="3" w:tentative="1">
+      <w:start w:val="1"/>
+      <w:numFmt w:val="bullet"/>
+      <w:lvlText w:val=""/>
+      <w:lvlJc w:val="left"/>
+      <w:pPr>
+        <w:tabs>
+          <w:tab w:val="num" w:pos="2880"/>
+        </w:tabs>
+        <w:ind w:left="2880" w:hanging="360"/>
+      </w:pPr>
+      <w:rPr>
+        <w:rFonts w:ascii="Symbol" w:hAnsi="Symbol" w:hint="default"/>
+        <w:sz w:val="20"/>
+      </w:rPr>
+    </w:lvl>
+    <w:lvl w:ilvl="4" w:tentative="1">
+      <w:start w:val="1"/>
+      <w:numFmt w:val="bullet"/>
+      <w:lvlText w:val=""/>
+      <w:lvlJc w:val="left"/>
+      <w:pPr>
+        <w:tabs>
+          <w:tab w:val="num" w:pos="3600"/>
+        </w:tabs>
+        <w:ind w:left="3600" w:hanging="360"/>
+      </w:pPr>
+      <w:rPr>
+        <w:rFonts w:ascii="Symbol" w:hAnsi="Symbol" w:hint="default"/>
+        <w:sz w:val="20"/>
+      </w:rPr>
+    </w:lvl>
+    <w:lvl w:ilvl="5" w:tentative="1">
+      <w:start w:val="1"/>
+      <w:numFmt w:val="bullet"/>
+      <w:lvlText w:val=""/>
+      <w:lvlJc w:val="left"/>
+      <w:pPr>
+        <w:tabs>
+          <w:tab w:val="num" w:pos="4320"/>
+        </w:tabs>
+        <w:ind w:left="4320" w:hanging="360"/>
+      </w:pPr>
+      <w:rPr>
+        <w:rFonts w:ascii="Symbol" w:hAnsi="Symbol" w:hint="default"/>
+        <w:sz w:val="20"/>
+      </w:rPr>
+    </w:lvl>
+    <w:lvl w:ilvl="6" w:tentative="1">
+      <w:start w:val="1"/>
+      <w:numFmt w:val="bullet"/>
+      <w:lvlText w:val=""/>
+      <w:lvlJc w:val="left"/>
+      <w:pPr>
+        <w:tabs>
+          <w:tab w:val="num" w:pos="5040"/>
+        </w:tabs>
+        <w:ind w:left="5040" w:hanging="360"/>
+      </w:pPr>
+      <w:rPr>
+        <w:rFonts w:ascii="Symbol" w:hAnsi="Symbol" w:hint="default"/>
+        <w:sz w:val="20"/>
+      </w:rPr>
+    </w:lvl>
+    <w:lvl w:ilvl="7" w:tentative="1">
+      <w:start w:val="1"/>
+      <w:numFmt w:val="bullet"/>
+      <w:lvlText w:val=""/>
+      <w:lvlJc w:val="left"/>
+      <w:pPr>
+        <w:tabs>
+          <w:tab w:val="num" w:pos="5760"/>
+        </w:tabs>
+        <w:ind w:left="5760" w:hanging="360"/>
+      </w:pPr>
+      <w:rPr>
+        <w:rFonts w:ascii="Symbol" w:hAnsi="Symbol" w:hint="default"/>
+        <w:sz w:val="20"/>
+      </w:rPr>
+    </w:lvl>
+    <w:lvl w:ilvl="8" w:tentative="1">
+      <w:start w:val="1"/>
+      <w:numFmt w:val="bullet"/>
+      <w:lvlText w:val=""/>
+      <w:lvlJc w:val="left"/>
+      <w:pPr>
+        <w:tabs>
+          <w:tab w:val="num" w:pos="6480"/>
+        </w:tabs>
+        <w:ind w:left="6480" w:hanging="360"/>
+      </w:pPr>
+      <w:rPr>
+        <w:rFonts w:ascii="Symbol" w:hAnsi="Symbol" w:hint="default"/>
+        <w:sz w:val="20"/>
+      </w:rPr>
+    </w:lvl>
+  </w:abstractNum>
+  <w:abstractNum w:abstractNumId="7" w15:restartNumberingAfterBreak="0">
+    <w:nsid w:val="59A66F14"/>
+    <w:multiLevelType w:val="multilevel"/>
+    <w:tmpl w:val="3160AF7E"/>
+    <w:lvl w:ilvl="0">
+      <w:start w:val="1"/>
+      <w:numFmt w:val="bullet"/>
+      <w:lvlText w:val=""/>
+      <w:lvlJc w:val="left"/>
+      <w:pPr>
+        <w:tabs>
+          <w:tab w:val="num" w:pos="720"/>
+        </w:tabs>
+        <w:ind w:left="720" w:hanging="360"/>
+      </w:pPr>
+      <w:rPr>
+        <w:rFonts w:ascii="Symbol" w:hAnsi="Symbol" w:hint="default"/>
+        <w:sz w:val="20"/>
+      </w:rPr>
+    </w:lvl>
+    <w:lvl w:ilvl="1" w:tentative="1">
+      <w:start w:val="1"/>
+      <w:numFmt w:val="bullet"/>
+      <w:lvlText w:val=""/>
+      <w:lvlJc w:val="left"/>
+      <w:pPr>
+        <w:tabs>
+          <w:tab w:val="num" w:pos="1440"/>
+        </w:tabs>
+        <w:ind w:left="1440" w:hanging="360"/>
+      </w:pPr>
+      <w:rPr>
+        <w:rFonts w:ascii="Symbol" w:hAnsi="Symbol" w:hint="default"/>
+        <w:sz w:val="20"/>
+      </w:rPr>
+    </w:lvl>
+    <w:lvl w:ilvl="2" w:tentative="1">
+      <w:start w:val="1"/>
+      <w:numFmt w:val="bullet"/>
+      <w:lvlText w:val=""/>
+      <w:lvlJc w:val="left"/>
+      <w:pPr>
+        <w:tabs>
+          <w:tab w:val="num" w:pos="2160"/>
+        </w:tabs>
+        <w:ind w:left="2160" w:hanging="360"/>
+      </w:pPr>
+      <w:rPr>
+        <w:rFonts w:ascii="Symbol" w:hAnsi="Symbol" w:hint="default"/>
+        <w:sz w:val="20"/>
+      </w:rPr>
+    </w:lvl>
+    <w:lvl w:ilvl="3" w:tentative="1">
+      <w:start w:val="1"/>
+      <w:numFmt w:val="bullet"/>
+      <w:lvlText w:val=""/>
+      <w:lvlJc w:val="left"/>
+      <w:pPr>
+        <w:tabs>
+          <w:tab w:val="num" w:pos="2880"/>
+        </w:tabs>
+        <w:ind w:left="2880" w:hanging="360"/>
+      </w:pPr>
+      <w:rPr>
+        <w:rFonts w:ascii="Symbol" w:hAnsi="Symbol" w:hint="default"/>
+        <w:sz w:val="20"/>
+      </w:rPr>
+    </w:lvl>
+    <w:lvl w:ilvl="4" w:tentative="1">
+      <w:start w:val="1"/>
+      <w:numFmt w:val="bullet"/>
+      <w:lvlText w:val=""/>
+      <w:lvlJc w:val="left"/>
+      <w:pPr>
+        <w:tabs>
+          <w:tab w:val="num" w:pos="3600"/>
+        </w:tabs>
+        <w:ind w:left="3600" w:hanging="360"/>
+      </w:pPr>
+      <w:rPr>
+        <w:rFonts w:ascii="Symbol" w:hAnsi="Symbol" w:hint="default"/>
+        <w:sz w:val="20"/>
+      </w:rPr>
+    </w:lvl>
+    <w:lvl w:ilvl="5" w:tentative="1">
+      <w:start w:val="1"/>
+      <w:numFmt w:val="bullet"/>
+      <w:lvlText w:val=""/>
+      <w:lvlJc w:val="left"/>
+      <w:pPr>
+        <w:tabs>
+          <w:tab w:val="num" w:pos="4320"/>
+        </w:tabs>
+        <w:ind w:left="4320" w:hanging="360"/>
+      </w:pPr>
+      <w:rPr>
+        <w:rFonts w:ascii="Symbol" w:hAnsi="Symbol" w:hint="default"/>
+        <w:sz w:val="20"/>
+      </w:rPr>
+    </w:lvl>
+    <w:lvl w:ilvl="6" w:tentative="1">
+      <w:start w:val="1"/>
+      <w:numFmt w:val="bullet"/>
+      <w:lvlText w:val=""/>
+      <w:lvlJc w:val="left"/>
+      <w:pPr>
+        <w:tabs>
+          <w:tab w:val="num" w:pos="5040"/>
+        </w:tabs>
+        <w:ind w:left="5040" w:hanging="360"/>
+      </w:pPr>
+      <w:rPr>
+        <w:rFonts w:ascii="Symbol" w:hAnsi="Symbol" w:hint="default"/>
+        <w:sz w:val="20"/>
+      </w:rPr>
+    </w:lvl>
+    <w:lvl w:ilvl="7" w:tentative="1">
+      <w:start w:val="1"/>
+      <w:numFmt w:val="bullet"/>
+      <w:lvlText w:val=""/>
+      <w:lvlJc w:val="left"/>
+      <w:pPr>
+        <w:tabs>
+          <w:tab w:val="num" w:pos="5760"/>
+        </w:tabs>
+        <w:ind w:left="5760" w:hanging="360"/>
+      </w:pPr>
+      <w:rPr>
+        <w:rFonts w:ascii="Symbol" w:hAnsi="Symbol" w:hint="default"/>
+        <w:sz w:val="20"/>
+      </w:rPr>
+    </w:lvl>
+    <w:lvl w:ilvl="8" w:tentative="1">
+      <w:start w:val="1"/>
+      <w:numFmt w:val="bullet"/>
+      <w:lvlText w:val=""/>
+      <w:lvlJc w:val="left"/>
+      <w:pPr>
+        <w:tabs>
+          <w:tab w:val="num" w:pos="6480"/>
+        </w:tabs>
+        <w:ind w:left="6480" w:hanging="360"/>
+      </w:pPr>
+      <w:rPr>
+        <w:rFonts w:ascii="Symbol" w:hAnsi="Symbol" w:hint="default"/>
+        <w:sz w:val="20"/>
+      </w:rPr>
+    </w:lvl>
+  </w:abstractNum>
+  <w:abstractNum w:abstractNumId="8" w15:restartNumberingAfterBreak="0">
+    <w:nsid w:val="5A78742C"/>
+    <w:multiLevelType w:val="multilevel"/>
+    <w:tmpl w:val="F3D00120"/>
+    <w:lvl w:ilvl="0">
+      <w:start w:val="1"/>
+      <w:numFmt w:val="bullet"/>
+      <w:lvlText w:val=""/>
+      <w:lvlJc w:val="left"/>
+      <w:pPr>
+        <w:tabs>
+          <w:tab w:val="num" w:pos="720"/>
+        </w:tabs>
+        <w:ind w:left="720" w:hanging="360"/>
+      </w:pPr>
+      <w:rPr>
+        <w:rFonts w:ascii="Symbol" w:hAnsi="Symbol" w:hint="default"/>
+        <w:sz w:val="20"/>
+      </w:rPr>
+    </w:lvl>
+    <w:lvl w:ilvl="1" w:tentative="1">
+      <w:start w:val="1"/>
+      <w:numFmt w:val="bullet"/>
+      <w:lvlText w:val=""/>
+      <w:lvlJc w:val="left"/>
+      <w:pPr>
+        <w:tabs>
+          <w:tab w:val="num" w:pos="1440"/>
+        </w:tabs>
+        <w:ind w:left="1440" w:hanging="360"/>
+      </w:pPr>
+      <w:rPr>
+        <w:rFonts w:ascii="Symbol" w:hAnsi="Symbol" w:hint="default"/>
+        <w:sz w:val="20"/>
+      </w:rPr>
+    </w:lvl>
+    <w:lvl w:ilvl="2" w:tentative="1">
+      <w:start w:val="1"/>
+      <w:numFmt w:val="bullet"/>
+      <w:lvlText w:val=""/>
+      <w:lvlJc w:val="left"/>
+      <w:pPr>
+        <w:tabs>
+          <w:tab w:val="num" w:pos="2160"/>
+        </w:tabs>
+        <w:ind w:left="2160" w:hanging="360"/>
+      </w:pPr>
+      <w:rPr>
+        <w:rFonts w:ascii="Symbol" w:hAnsi="Symbol" w:hint="default"/>
+        <w:sz w:val="20"/>
+      </w:rPr>
+    </w:lvl>
+    <w:lvl w:ilvl="3" w:tentative="1">
+      <w:start w:val="1"/>
+      <w:numFmt w:val="bullet"/>
+      <w:lvlText w:val=""/>
+      <w:lvlJc w:val="left"/>
+      <w:pPr>
+        <w:tabs>
+          <w:tab w:val="num" w:pos="2880"/>
+        </w:tabs>
+        <w:ind w:left="2880" w:hanging="360"/>
+      </w:pPr>
+      <w:rPr>
+        <w:rFonts w:ascii="Symbol" w:hAnsi="Symbol" w:hint="default"/>
+        <w:sz w:val="20"/>
+      </w:rPr>
+    </w:lvl>
+    <w:lvl w:ilvl="4" w:tentative="1">
+      <w:start w:val="1"/>
+      <w:numFmt w:val="bullet"/>
+      <w:lvlText w:val=""/>
+      <w:lvlJc w:val="left"/>
+      <w:pPr>
+        <w:tabs>
+          <w:tab w:val="num" w:pos="3600"/>
+        </w:tabs>
+        <w:ind w:left="3600" w:hanging="360"/>
+      </w:pPr>
+      <w:rPr>
+        <w:rFonts w:ascii="Symbol" w:hAnsi="Symbol" w:hint="default"/>
+        <w:sz w:val="20"/>
+      </w:rPr>
+    </w:lvl>
+    <w:lvl w:ilvl="5" w:tentative="1">
+      <w:start w:val="1"/>
+      <w:numFmt w:val="bullet"/>
+      <w:lvlText w:val=""/>
+      <w:lvlJc w:val="left"/>
+      <w:pPr>
+        <w:tabs>
+          <w:tab w:val="num" w:pos="4320"/>
+        </w:tabs>
+        <w:ind w:left="4320" w:hanging="360"/>
+      </w:pPr>
+      <w:rPr>
+        <w:rFonts w:ascii="Symbol" w:hAnsi="Symbol" w:hint="default"/>
+        <w:sz w:val="20"/>
+      </w:rPr>
+    </w:lvl>
+    <w:lvl w:ilvl="6" w:tentative="1">
+      <w:start w:val="1"/>
+      <w:numFmt w:val="bullet"/>
+      <w:lvlText w:val=""/>
+      <w:lvlJc w:val="left"/>
+      <w:pPr>
+        <w:tabs>
+          <w:tab w:val="num" w:pos="5040"/>
+        </w:tabs>
+        <w:ind w:left="5040" w:hanging="360"/>
+      </w:pPr>
+      <w:rPr>
+        <w:rFonts w:ascii="Symbol" w:hAnsi="Symbol" w:hint="default"/>
+        <w:sz w:val="20"/>
+      </w:rPr>
+    </w:lvl>
+    <w:lvl w:ilvl="7" w:tentative="1">
+      <w:start w:val="1"/>
+      <w:numFmt w:val="bullet"/>
+      <w:lvlText w:val=""/>
+      <w:lvlJc w:val="left"/>
+      <w:pPr>
+        <w:tabs>
+          <w:tab w:val="num" w:pos="5760"/>
+        </w:tabs>
+        <w:ind w:left="5760" w:hanging="360"/>
+      </w:pPr>
+      <w:rPr>
+        <w:rFonts w:ascii="Symbol" w:hAnsi="Symbol" w:hint="default"/>
+        <w:sz w:val="20"/>
+      </w:rPr>
+    </w:lvl>
+    <w:lvl w:ilvl="8" w:tentative="1">
+      <w:start w:val="1"/>
+      <w:numFmt w:val="bullet"/>
+      <w:lvlText w:val=""/>
+      <w:lvlJc w:val="left"/>
+      <w:pPr>
+        <w:tabs>
+          <w:tab w:val="num" w:pos="6480"/>
+        </w:tabs>
+        <w:ind w:left="6480" w:hanging="360"/>
+      </w:pPr>
+      <w:rPr>
+        <w:rFonts w:ascii="Symbol" w:hAnsi="Symbol" w:hint="default"/>
+        <w:sz w:val="20"/>
+      </w:rPr>
+    </w:lvl>
+  </w:abstractNum>
+  <w:abstractNum w:abstractNumId="9" w15:restartNumberingAfterBreak="0">
     <w:nsid w:val="60881845"/>
     <w:multiLevelType w:val="multilevel"/>
     <w:tmpl w:val="80ACCCF8"/>
@@ -5556,7 +7148,7 @@
       </w:rPr>
     </w:lvl>
   </w:abstractNum>
-  <w:abstractNum w:abstractNumId="5" w15:restartNumberingAfterBreak="0">
+  <w:abstractNum w:abstractNumId="10" w15:restartNumberingAfterBreak="0">
     <w:nsid w:val="675B6993"/>
     <w:multiLevelType w:val="multilevel"/>
     <w:tmpl w:val="E5E63932"/>
@@ -5705,7 +7297,156 @@
       </w:rPr>
     </w:lvl>
   </w:abstractNum>
-  <w:abstractNum w:abstractNumId="6" w15:restartNumberingAfterBreak="0">
+  <w:abstractNum w:abstractNumId="11" w15:restartNumberingAfterBreak="0">
+    <w:nsid w:val="68DC1D82"/>
+    <w:multiLevelType w:val="multilevel"/>
+    <w:tmpl w:val="81A05816"/>
+    <w:lvl w:ilvl="0">
+      <w:start w:val="1"/>
+      <w:numFmt w:val="bullet"/>
+      <w:lvlText w:val=""/>
+      <w:lvlJc w:val="left"/>
+      <w:pPr>
+        <w:tabs>
+          <w:tab w:val="num" w:pos="720"/>
+        </w:tabs>
+        <w:ind w:left="720" w:hanging="360"/>
+      </w:pPr>
+      <w:rPr>
+        <w:rFonts w:ascii="Symbol" w:hAnsi="Symbol" w:hint="default"/>
+        <w:sz w:val="20"/>
+      </w:rPr>
+    </w:lvl>
+    <w:lvl w:ilvl="1" w:tentative="1">
+      <w:start w:val="1"/>
+      <w:numFmt w:val="bullet"/>
+      <w:lvlText w:val=""/>
+      <w:lvlJc w:val="left"/>
+      <w:pPr>
+        <w:tabs>
+          <w:tab w:val="num" w:pos="1440"/>
+        </w:tabs>
+        <w:ind w:left="1440" w:hanging="360"/>
+      </w:pPr>
+      <w:rPr>
+        <w:rFonts w:ascii="Symbol" w:hAnsi="Symbol" w:hint="default"/>
+        <w:sz w:val="20"/>
+      </w:rPr>
+    </w:lvl>
+    <w:lvl w:ilvl="2" w:tentative="1">
+      <w:start w:val="1"/>
+      <w:numFmt w:val="bullet"/>
+      <w:lvlText w:val=""/>
+      <w:lvlJc w:val="left"/>
+      <w:pPr>
+        <w:tabs>
+          <w:tab w:val="num" w:pos="2160"/>
+        </w:tabs>
+        <w:ind w:left="2160" w:hanging="360"/>
+      </w:pPr>
+      <w:rPr>
+        <w:rFonts w:ascii="Symbol" w:hAnsi="Symbol" w:hint="default"/>
+        <w:sz w:val="20"/>
+      </w:rPr>
+    </w:lvl>
+    <w:lvl w:ilvl="3" w:tentative="1">
+      <w:start w:val="1"/>
+      <w:numFmt w:val="bullet"/>
+      <w:lvlText w:val=""/>
+      <w:lvlJc w:val="left"/>
+      <w:pPr>
+        <w:tabs>
+          <w:tab w:val="num" w:pos="2880"/>
+        </w:tabs>
+        <w:ind w:left="2880" w:hanging="360"/>
+      </w:pPr>
+      <w:rPr>
+        <w:rFonts w:ascii="Symbol" w:hAnsi="Symbol" w:hint="default"/>
+        <w:sz w:val="20"/>
+      </w:rPr>
+    </w:lvl>
+    <w:lvl w:ilvl="4" w:tentative="1">
+      <w:start w:val="1"/>
+      <w:numFmt w:val="bullet"/>
+      <w:lvlText w:val=""/>
+      <w:lvlJc w:val="left"/>
+      <w:pPr>
+        <w:tabs>
+          <w:tab w:val="num" w:pos="3600"/>
+        </w:tabs>
+        <w:ind w:left="3600" w:hanging="360"/>
+      </w:pPr>
+      <w:rPr>
+        <w:rFonts w:ascii="Symbol" w:hAnsi="Symbol" w:hint="default"/>
+        <w:sz w:val="20"/>
+      </w:rPr>
+    </w:lvl>
+    <w:lvl w:ilvl="5" w:tentative="1">
+      <w:start w:val="1"/>
+      <w:numFmt w:val="bullet"/>
+      <w:lvlText w:val=""/>
+      <w:lvlJc w:val="left"/>
+      <w:pPr>
+        <w:tabs>
+          <w:tab w:val="num" w:pos="4320"/>
+        </w:tabs>
+        <w:ind w:left="4320" w:hanging="360"/>
+      </w:pPr>
+      <w:rPr>
+        <w:rFonts w:ascii="Symbol" w:hAnsi="Symbol" w:hint="default"/>
+        <w:sz w:val="20"/>
+      </w:rPr>
+    </w:lvl>
+    <w:lvl w:ilvl="6" w:tentative="1">
+      <w:start w:val="1"/>
+      <w:numFmt w:val="bullet"/>
+      <w:lvlText w:val=""/>
+      <w:lvlJc w:val="left"/>
+      <w:pPr>
+        <w:tabs>
+          <w:tab w:val="num" w:pos="5040"/>
+        </w:tabs>
+        <w:ind w:left="5040" w:hanging="360"/>
+      </w:pPr>
+      <w:rPr>
+        <w:rFonts w:ascii="Symbol" w:hAnsi="Symbol" w:hint="default"/>
+        <w:sz w:val="20"/>
+      </w:rPr>
+    </w:lvl>
+    <w:lvl w:ilvl="7" w:tentative="1">
+      <w:start w:val="1"/>
+      <w:numFmt w:val="bullet"/>
+      <w:lvlText w:val=""/>
+      <w:lvlJc w:val="left"/>
+      <w:pPr>
+        <w:tabs>
+          <w:tab w:val="num" w:pos="5760"/>
+        </w:tabs>
+        <w:ind w:left="5760" w:hanging="360"/>
+      </w:pPr>
+      <w:rPr>
+        <w:rFonts w:ascii="Symbol" w:hAnsi="Symbol" w:hint="default"/>
+        <w:sz w:val="20"/>
+      </w:rPr>
+    </w:lvl>
+    <w:lvl w:ilvl="8" w:tentative="1">
+      <w:start w:val="1"/>
+      <w:numFmt w:val="bullet"/>
+      <w:lvlText w:val=""/>
+      <w:lvlJc w:val="left"/>
+      <w:pPr>
+        <w:tabs>
+          <w:tab w:val="num" w:pos="6480"/>
+        </w:tabs>
+        <w:ind w:left="6480" w:hanging="360"/>
+      </w:pPr>
+      <w:rPr>
+        <w:rFonts w:ascii="Symbol" w:hAnsi="Symbol" w:hint="default"/>
+        <w:sz w:val="20"/>
+      </w:rPr>
+    </w:lvl>
+  </w:abstractNum>
+  <w:abstractNum w:abstractNumId="12" w15:restartNumberingAfterBreak="0">
     <w:nsid w:val="6B736A8A"/>
     <w:multiLevelType w:val="multilevel"/>
     <w:tmpl w:val="EF124E4A"/>
@@ -5855,25 +7596,43 @@
     </w:lvl>
   </w:abstractNum>
   <w:num w:numId="1" w16cid:durableId="6828632">
+    <w:abstractNumId w:val="3"/>
+  </w:num>
+  <w:num w:numId="2" w16cid:durableId="1826626422">
+    <w:abstractNumId w:val="5"/>
+  </w:num>
+  <w:num w:numId="3" w16cid:durableId="731347138">
+    <w:abstractNumId w:val="1"/>
+  </w:num>
+  <w:num w:numId="4" w16cid:durableId="1731995290">
+    <w:abstractNumId w:val="10"/>
+  </w:num>
+  <w:num w:numId="5" w16cid:durableId="777917865">
+    <w:abstractNumId w:val="12"/>
+  </w:num>
+  <w:num w:numId="6" w16cid:durableId="447509730">
+    <w:abstractNumId w:val="9"/>
+  </w:num>
+  <w:num w:numId="7" w16cid:durableId="1117791840">
     <w:abstractNumId w:val="2"/>
   </w:num>
-  <w:num w:numId="2" w16cid:durableId="1826626422">
-    <w:abstractNumId w:val="3"/>
+  <w:num w:numId="8" w16cid:durableId="1304194510">
+    <w:abstractNumId w:val="6"/>
   </w:num>
-  <w:num w:numId="3" w16cid:durableId="731347138">
+  <w:num w:numId="9" w16cid:durableId="1151601794">
+    <w:abstractNumId w:val="11"/>
+  </w:num>
+  <w:num w:numId="10" w16cid:durableId="398283651">
     <w:abstractNumId w:val="0"/>
   </w:num>
-  <w:num w:numId="4" w16cid:durableId="1731995290">
-    <w:abstractNumId w:val="5"/>
+  <w:num w:numId="11" w16cid:durableId="300813201">
+    <w:abstractNumId w:val="7"/>
   </w:num>
-  <w:num w:numId="5" w16cid:durableId="777917865">
-    <w:abstractNumId w:val="6"/>
+  <w:num w:numId="12" w16cid:durableId="1785731481">
+    <w:abstractNumId w:val="8"/>
   </w:num>
-  <w:num w:numId="6" w16cid:durableId="447509730">
+  <w:num w:numId="13" w16cid:durableId="1187409029">
     <w:abstractNumId w:val="4"/>
-  </w:num>
-  <w:num w:numId="7" w16cid:durableId="1117791840">
-    <w:abstractNumId w:val="1"/>
   </w:num>
 </w:numbering>
 </file>

</xml_diff>